<commit_message>
first implementation of Calendar mark as done functionality; file name changes
</commit_message>
<xml_diff>
--- a/dev log.docx
+++ b/dev log.docx
@@ -2331,8 +2331,7 @@
       </w:tblPr>
       <w:tblGrid>
         <w:gridCol w:w="1696"/>
-        <w:gridCol w:w="2812"/>
-        <w:gridCol w:w="4508"/>
+        <w:gridCol w:w="7320"/>
       </w:tblGrid>
       <w:tr>
         <w:tc>
@@ -2360,7 +2359,6 @@
         <w:tc>
           <w:tcPr>
             <w:tcW w:w="7320" w:type="dxa"/>
-            <w:gridSpan w:val="2"/>
           </w:tcPr>
           <w:p>
             <w:pPr>
@@ -2418,193 +2416,9 @@
         <w:tc>
           <w:tcPr>
             <w:tcW w:w="7320" w:type="dxa"/>
-            <w:gridSpan w:val="2"/>
           </w:tcPr>
           <w:p>
             <w:pPr>
-              <w:rPr>
-                <w:lang w:val="en-AU"/>
-              </w:rPr>
-            </w:pPr>
-          </w:p>
-        </w:tc>
-      </w:tr>
-      <w:tr>
-        <w:tc>
-          <w:tcPr>
-            <w:tcW w:w="4508" w:type="dxa"/>
-            <w:gridSpan w:val="2"/>
-          </w:tcPr>
-          <w:p>
-            <w:pPr>
-              <w:rPr>
-                <w:b/>
-                <w:bCs/>
-                <w:lang w:val="en-AU"/>
-              </w:rPr>
-            </w:pPr>
-            <w:r>
-              <w:rPr>
-                <w:b/>
-                <w:bCs/>
-                <w:lang w:val="en-AU"/>
-              </w:rPr>
-              <w:t xml:space="preserve">Issues </w:t>
-            </w:r>
-          </w:p>
-        </w:tc>
-        <w:tc>
-          <w:tcPr>
-            <w:tcW w:w="4508" w:type="dxa"/>
-          </w:tcPr>
-          <w:p>
-            <w:pPr>
-              <w:rPr>
-                <w:b/>
-                <w:bCs/>
-                <w:lang w:val="en-AU"/>
-              </w:rPr>
-            </w:pPr>
-            <w:r>
-              <w:rPr>
-                <w:b/>
-                <w:bCs/>
-                <w:lang w:val="en-AU"/>
-              </w:rPr>
-              <w:t xml:space="preserve">Solutions </w:t>
-            </w:r>
-          </w:p>
-        </w:tc>
-      </w:tr>
-      <w:tr>
-        <w:tc>
-          <w:tcPr>
-            <w:tcW w:w="4508" w:type="dxa"/>
-            <w:gridSpan w:val="2"/>
-          </w:tcPr>
-          <w:p>
-            <w:pPr>
-              <w:jc w:val="both"/>
-            </w:pPr>
-          </w:p>
-        </w:tc>
-        <w:tc>
-          <w:tcPr>
-            <w:tcW w:w="4508" w:type="dxa"/>
-          </w:tcPr>
-          <w:p>
-            <w:pPr>
-              <w:jc w:val="both"/>
-            </w:pPr>
-          </w:p>
-        </w:tc>
-      </w:tr>
-      <w:tr>
-        <w:tc>
-          <w:tcPr>
-            <w:tcW w:w="4508" w:type="dxa"/>
-            <w:gridSpan w:val="2"/>
-          </w:tcPr>
-          <w:p>
-            <w:pPr>
-              <w:jc w:val="both"/>
-              <w:rPr>
-                <w:lang w:val="en-AU"/>
-              </w:rPr>
-            </w:pPr>
-          </w:p>
-        </w:tc>
-        <w:tc>
-          <w:tcPr>
-            <w:tcW w:w="4508" w:type="dxa"/>
-          </w:tcPr>
-          <w:p>
-            <w:pPr>
-              <w:jc w:val="both"/>
-            </w:pPr>
-          </w:p>
-        </w:tc>
-      </w:tr>
-      <w:tr>
-        <w:tc>
-          <w:tcPr>
-            <w:tcW w:w="4508" w:type="dxa"/>
-            <w:gridSpan w:val="2"/>
-          </w:tcPr>
-          <w:p>
-            <w:pPr>
-              <w:jc w:val="both"/>
-              <w:rPr>
-                <w:lang w:val="en-AU"/>
-              </w:rPr>
-            </w:pPr>
-          </w:p>
-        </w:tc>
-        <w:tc>
-          <w:tcPr>
-            <w:tcW w:w="4508" w:type="dxa"/>
-          </w:tcPr>
-          <w:p>
-            <w:pPr>
-              <w:jc w:val="both"/>
-              <w:rPr>
-                <w:lang w:val="en-AU"/>
-              </w:rPr>
-            </w:pPr>
-          </w:p>
-        </w:tc>
-      </w:tr>
-      <w:tr>
-        <w:tc>
-          <w:tcPr>
-            <w:tcW w:w="4508" w:type="dxa"/>
-            <w:gridSpan w:val="2"/>
-          </w:tcPr>
-          <w:p>
-            <w:pPr>
-              <w:jc w:val="both"/>
-              <w:rPr>
-                <w:lang w:val="en-AU"/>
-              </w:rPr>
-            </w:pPr>
-          </w:p>
-        </w:tc>
-        <w:tc>
-          <w:tcPr>
-            <w:tcW w:w="4508" w:type="dxa"/>
-          </w:tcPr>
-          <w:p>
-            <w:pPr>
-              <w:jc w:val="both"/>
-              <w:rPr>
-                <w:lang w:val="en-AU"/>
-              </w:rPr>
-            </w:pPr>
-          </w:p>
-        </w:tc>
-      </w:tr>
-      <w:tr>
-        <w:tc>
-          <w:tcPr>
-            <w:tcW w:w="4508" w:type="dxa"/>
-            <w:gridSpan w:val="2"/>
-          </w:tcPr>
-          <w:p>
-            <w:pPr>
-              <w:jc w:val="both"/>
-              <w:rPr>
-                <w:lang w:val="en-AU"/>
-              </w:rPr>
-            </w:pPr>
-          </w:p>
-        </w:tc>
-        <w:tc>
-          <w:tcPr>
-            <w:tcW w:w="4508" w:type="dxa"/>
-          </w:tcPr>
-          <w:p>
-            <w:pPr>
-              <w:jc w:val="both"/>
               <w:rPr>
                 <w:lang w:val="en-AU"/>
               </w:rPr>
@@ -2613,12 +2427,198 @@
         </w:tc>
       </w:tr>
     </w:tbl>
+    <w:p/>
     <w:p>
       <w:pPr>
+        <w:pStyle w:val="Heading2"/>
         <w:rPr>
           <w:lang w:val="en-AU"/>
         </w:rPr>
       </w:pPr>
+      <w:r>
+        <w:rPr>
+          <w:lang w:val="en-AU"/>
+        </w:rPr>
+        <w:t xml:space="preserve">12 jan 2023 </w:t>
+      </w:r>
+    </w:p>
+    <w:p>
+      <w:pPr>
+        <w:pStyle w:val="Heading3"/>
+        <w:rPr>
+          <w:lang w:val="en-AU"/>
+        </w:rPr>
+      </w:pPr>
+      <w:r>
+        <w:rPr>
+          <w:lang w:val="en-AU"/>
+        </w:rPr>
+        <w:t xml:space="preserve">calendar – mark tasks as done </w:t>
+      </w:r>
+    </w:p>
+    <w:p>
+      <w:pPr>
+        <w:rPr>
+          <w:lang w:val="en-AU"/>
+        </w:rPr>
+      </w:pPr>
+      <w:r>
+        <w:rPr>
+          <w:b/>
+          <w:bCs/>
+          <w:lang w:val="en-AU"/>
+        </w:rPr>
+        <w:t xml:space="preserve">Plan: </w:t>
+      </w:r>
+      <w:r>
+        <w:rPr>
+          <w:lang w:val="en-AU"/>
+        </w:rPr>
+        <w:t xml:space="preserve">Create an interface in </w:t>
+      </w:r>
+      <w:proofErr w:type="spellStart"/>
+      <w:r>
+        <w:rPr>
+          <w:lang w:val="en-AU"/>
+        </w:rPr>
+        <w:t>RecyclerViewAdapter</w:t>
+      </w:r>
+      <w:proofErr w:type="spellEnd"/>
+      <w:r>
+        <w:rPr>
+          <w:lang w:val="en-AU"/>
+        </w:rPr>
+        <w:t xml:space="preserve"> which is called by </w:t>
+      </w:r>
+      <w:proofErr w:type="spellStart"/>
+      <w:r>
+        <w:rPr>
+          <w:lang w:val="en-AU"/>
+        </w:rPr>
+        <w:t>PagerAdapter</w:t>
+      </w:r>
+      <w:proofErr w:type="spellEnd"/>
+      <w:r>
+        <w:rPr>
+          <w:lang w:val="en-AU"/>
+        </w:rPr>
+        <w:t xml:space="preserve">, which also has an interface which is in turn called by </w:t>
+      </w:r>
+      <w:proofErr w:type="spellStart"/>
+      <w:r>
+        <w:rPr>
+          <w:lang w:val="en-AU"/>
+        </w:rPr>
+        <w:t>CalendarFragment</w:t>
+      </w:r>
+      <w:proofErr w:type="spellEnd"/>
+      <w:r>
+        <w:rPr>
+          <w:lang w:val="en-AU"/>
+        </w:rPr>
+        <w:t xml:space="preserve">, which uses a ‘for’ loop to find the task with the corresponding ID as the </w:t>
+      </w:r>
+      <w:proofErr w:type="spellStart"/>
+      <w:r>
+        <w:rPr>
+          <w:lang w:val="en-AU"/>
+        </w:rPr>
+        <w:t>completedTask</w:t>
+      </w:r>
+      <w:proofErr w:type="spellEnd"/>
+      <w:r>
+        <w:rPr>
+          <w:lang w:val="en-AU"/>
+        </w:rPr>
+        <w:t xml:space="preserve"> (‘for’ loop is needed here since </w:t>
+      </w:r>
+      <w:proofErr w:type="spellStart"/>
+      <w:r>
+        <w:rPr>
+          <w:lang w:val="en-AU"/>
+        </w:rPr>
+        <w:t>RecyclerViewAdapter</w:t>
+      </w:r>
+      <w:proofErr w:type="spellEnd"/>
+      <w:r>
+        <w:rPr>
+          <w:lang w:val="en-AU"/>
+        </w:rPr>
+        <w:t xml:space="preserve"> doesn’t have the full </w:t>
+      </w:r>
+      <w:proofErr w:type="spellStart"/>
+      <w:r>
+        <w:rPr>
+          <w:lang w:val="en-AU"/>
+        </w:rPr>
+        <w:t>todoList</w:t>
+      </w:r>
+      <w:proofErr w:type="spellEnd"/>
+      <w:r>
+        <w:rPr>
+          <w:lang w:val="en-AU"/>
+        </w:rPr>
+        <w:t xml:space="preserve">). </w:t>
+      </w:r>
+      <w:proofErr w:type="spellStart"/>
+      <w:r>
+        <w:rPr>
+          <w:lang w:val="en-AU"/>
+        </w:rPr>
+        <w:lastRenderedPageBreak/>
+        <w:t>CalendarFragment</w:t>
+      </w:r>
+      <w:proofErr w:type="spellEnd"/>
+      <w:r>
+        <w:rPr>
+          <w:lang w:val="en-AU"/>
+        </w:rPr>
+        <w:t xml:space="preserve"> then calls </w:t>
+      </w:r>
+      <w:proofErr w:type="spellStart"/>
+      <w:r>
+        <w:rPr>
+          <w:i/>
+          <w:iCs/>
+          <w:lang w:val="en-AU"/>
+        </w:rPr>
+        <w:t>markAsDone</w:t>
+      </w:r>
+      <w:proofErr w:type="spellEnd"/>
+      <w:r>
+        <w:rPr>
+          <w:lang w:val="en-AU"/>
+        </w:rPr>
+        <w:t xml:space="preserve"> in </w:t>
+      </w:r>
+      <w:proofErr w:type="spellStart"/>
+      <w:r>
+        <w:rPr>
+          <w:lang w:val="en-AU"/>
+        </w:rPr>
+        <w:t>ViewModel</w:t>
+      </w:r>
+      <w:proofErr w:type="spellEnd"/>
+      <w:r>
+        <w:rPr>
+          <w:lang w:val="en-AU"/>
+        </w:rPr>
+        <w:t xml:space="preserve">, just like what would be done in </w:t>
+      </w:r>
+      <w:proofErr w:type="spellStart"/>
+      <w:r>
+        <w:rPr>
+          <w:lang w:val="en-AU"/>
+        </w:rPr>
+        <w:t>TodoFragment</w:t>
+      </w:r>
+      <w:proofErr w:type="spellEnd"/>
+      <w:r>
+        <w:rPr>
+          <w:lang w:val="en-AU"/>
+        </w:rPr>
+        <w:t xml:space="preserve"> (in the Log part of the app). </w:t>
+      </w:r>
     </w:p>
     <w:sectPr>
       <w:pgSz w:w="11906" w:h="16838"/>
@@ -3303,6 +3303,7 @@
   <w:style w:type="character" w:default="1" w:styleId="DefaultParagraphFont">
     <w:name w:val="Default Paragraph Font"/>
     <w:uiPriority w:val="1"/>
+    <w:semiHidden/>
     <w:unhideWhenUsed/>
   </w:style>
   <w:style w:type="table" w:default="1" w:styleId="TableNormal">

</xml_diff>

<commit_message>
fixed: calendar - check disappears when user swipes to different page
</commit_message>
<xml_diff>
--- a/dev log.docx
+++ b/dev log.docx
@@ -2069,7 +2069,6 @@
               <w:t>If user swipes while still in search (</w:t>
             </w:r>
             <w:proofErr w:type="spellStart"/>
-            <w:proofErr w:type="gramStart"/>
             <w:r>
               <w:rPr>
                 <w:lang w:val="en-AU"/>
@@ -2077,7 +2076,6 @@
               <w:t>ie</w:t>
             </w:r>
             <w:proofErr w:type="spellEnd"/>
-            <w:proofErr w:type="gramEnd"/>
             <w:r>
               <w:rPr>
                 <w:lang w:val="en-AU"/>
@@ -2739,7 +2737,6 @@
         <w:t>’. When user unchecks the task (</w:t>
       </w:r>
       <w:proofErr w:type="spellStart"/>
-      <w:proofErr w:type="gramStart"/>
       <w:r>
         <w:rPr>
           <w:lang w:val="en-AU"/>
@@ -2747,7 +2744,6 @@
         <w:t>ie</w:t>
       </w:r>
       <w:proofErr w:type="spellEnd"/>
-      <w:proofErr w:type="gramEnd"/>
       <w:r>
         <w:rPr>
           <w:lang w:val="en-AU"/>
@@ -2881,6 +2877,646 @@
           <w:lang w:val="en-AU"/>
         </w:rPr>
         <w:t xml:space="preserve">. </w:t>
+      </w:r>
+    </w:p>
+    <w:p>
+      <w:pPr>
+        <w:pStyle w:val="Heading2"/>
+        <w:rPr>
+          <w:lang w:val="en-AU"/>
+        </w:rPr>
+      </w:pPr>
+      <w:r>
+        <w:rPr>
+          <w:lang w:val="en-AU"/>
+        </w:rPr>
+        <w:t xml:space="preserve">17 jan 2023 </w:t>
+      </w:r>
+    </w:p>
+    <w:p>
+      <w:pPr>
+        <w:pStyle w:val="Heading3"/>
+        <w:rPr>
+          <w:lang w:val="en-AU"/>
+        </w:rPr>
+      </w:pPr>
+      <w:r>
+        <w:rPr>
+          <w:lang w:val="en-AU"/>
+        </w:rPr>
+        <w:t xml:space="preserve">calendar: “checked” mark as done gets reset when user swipes through pages </w:t>
+      </w:r>
+    </w:p>
+    <w:p>
+      <w:pPr>
+        <w:jc w:val="both"/>
+        <w:rPr>
+          <w:lang w:val="en-AU"/>
+        </w:rPr>
+      </w:pPr>
+      <w:r>
+        <w:rPr>
+          <w:b/>
+          <w:bCs/>
+          <w:lang w:val="en-AU"/>
+        </w:rPr>
+        <w:t xml:space="preserve">Issue: </w:t>
+      </w:r>
+      <w:r>
+        <w:rPr>
+          <w:lang w:val="en-AU"/>
+        </w:rPr>
+        <w:t xml:space="preserve">When user clicks the Check icon to mark a Task as done, then swipes to other pages in the </w:t>
+      </w:r>
+      <w:proofErr w:type="spellStart"/>
+      <w:r>
+        <w:rPr>
+          <w:lang w:val="en-AU"/>
+        </w:rPr>
+        <w:t>ViewPager</w:t>
+      </w:r>
+      <w:proofErr w:type="spellEnd"/>
+      <w:r>
+        <w:rPr>
+          <w:lang w:val="en-AU"/>
+        </w:rPr>
+        <w:t xml:space="preserve">, the Check icon gets marked as undone (on the front end) when user swipes back. However, it is still marked as done on the back end. This disparity causes crashes. </w:t>
+      </w:r>
+    </w:p>
+    <w:p>
+      <w:pPr>
+        <w:jc w:val="both"/>
+        <w:rPr>
+          <w:lang w:val="en-AU"/>
+        </w:rPr>
+      </w:pPr>
+      <w:r>
+        <w:rPr>
+          <w:b/>
+          <w:bCs/>
+          <w:lang w:val="en-AU"/>
+        </w:rPr>
+        <w:t xml:space="preserve">Solution: </w:t>
+      </w:r>
+      <w:r>
+        <w:rPr>
+          <w:lang w:val="en-AU"/>
+        </w:rPr>
+        <w:t xml:space="preserve">Initially, the code to check for whether Checked or Unchecked was placed in the </w:t>
+      </w:r>
+      <w:proofErr w:type="spellStart"/>
+      <w:r>
+        <w:rPr>
+          <w:lang w:val="en-AU"/>
+        </w:rPr>
+        <w:t>ViewHolder</w:t>
+      </w:r>
+      <w:proofErr w:type="spellEnd"/>
+      <w:r>
+        <w:rPr>
+          <w:lang w:val="en-AU"/>
+        </w:rPr>
+        <w:t xml:space="preserve"> class, but this always caused the </w:t>
+      </w:r>
+      <w:proofErr w:type="spellStart"/>
+      <w:r>
+        <w:rPr>
+          <w:lang w:val="en-AU"/>
+        </w:rPr>
+        <w:t>mapChecked</w:t>
+      </w:r>
+      <w:proofErr w:type="spellEnd"/>
+      <w:r>
+        <w:rPr>
+          <w:lang w:val="en-AU"/>
+        </w:rPr>
+        <w:t>[</w:t>
+      </w:r>
+      <w:proofErr w:type="spellStart"/>
+      <w:r>
+        <w:rPr>
+          <w:i/>
+          <w:iCs/>
+          <w:lang w:val="en-AU"/>
+        </w:rPr>
+        <w:t>adapterPosition</w:t>
+      </w:r>
+      <w:proofErr w:type="spellEnd"/>
+      <w:r>
+        <w:rPr>
+          <w:lang w:val="en-AU"/>
+        </w:rPr>
+        <w:t xml:space="preserve">] to return null, possibly since </w:t>
+      </w:r>
+      <w:proofErr w:type="spellStart"/>
+      <w:r>
+        <w:rPr>
+          <w:lang w:val="en-AU"/>
+        </w:rPr>
+        <w:t>mapChecked</w:t>
+      </w:r>
+      <w:proofErr w:type="spellEnd"/>
+      <w:r>
+        <w:rPr>
+          <w:lang w:val="en-AU"/>
+        </w:rPr>
+        <w:t xml:space="preserve"> is not yet initialized when the </w:t>
+      </w:r>
+      <w:proofErr w:type="spellStart"/>
+      <w:r>
+        <w:rPr>
+          <w:lang w:val="en-AU"/>
+        </w:rPr>
+        <w:t>ViewHolder</w:t>
+      </w:r>
+      <w:proofErr w:type="spellEnd"/>
+      <w:r>
+        <w:rPr>
+          <w:lang w:val="en-AU"/>
+        </w:rPr>
+        <w:t xml:space="preserve"> class is called. To fix this, the code was moved to the </w:t>
+      </w:r>
+      <w:proofErr w:type="spellStart"/>
+      <w:r>
+        <w:rPr>
+          <w:b/>
+          <w:bCs/>
+          <w:lang w:val="en-AU"/>
+        </w:rPr>
+        <w:t>onBindViewHolder</w:t>
+      </w:r>
+      <w:proofErr w:type="spellEnd"/>
+      <w:r>
+        <w:rPr>
+          <w:lang w:val="en-AU"/>
+        </w:rPr>
+        <w:t xml:space="preserve"> method. </w:t>
+      </w:r>
+    </w:p>
+    <w:p>
+      <w:pPr>
+        <w:pStyle w:val="HTMLPreformatted"/>
+        <w:shd w:val="clear" w:color="auto" w:fill="2B2B2B"/>
+        <w:rPr>
+          <w:color w:val="A9B7C6"/>
+        </w:rPr>
+      </w:pPr>
+      <w:r>
+        <w:rPr>
+          <w:color w:val="808080"/>
+        </w:rPr>
+        <w:t xml:space="preserve">// set check </w:t>
+      </w:r>
+      <w:proofErr w:type="spellStart"/>
+      <w:r>
+        <w:rPr>
+          <w:color w:val="808080"/>
+        </w:rPr>
+        <w:t>color</w:t>
+      </w:r>
+      <w:proofErr w:type="spellEnd"/>
+      <w:r>
+        <w:rPr>
+          <w:color w:val="808080"/>
+        </w:rPr>
+        <w:br/>
+      </w:r>
+      <w:r>
+        <w:rPr>
+          <w:color w:val="9876AA"/>
+        </w:rPr>
+        <w:t xml:space="preserve">checked </w:t>
+      </w:r>
+      <w:r>
+        <w:rPr>
+          <w:color w:val="A9B7C6"/>
+        </w:rPr>
+        <w:t xml:space="preserve">= </w:t>
+      </w:r>
+      <w:r>
+        <w:rPr>
+          <w:color w:val="CC7832"/>
+        </w:rPr>
+        <w:t xml:space="preserve">if </w:t>
+      </w:r>
+      <w:r>
+        <w:rPr>
+          <w:color w:val="A9B7C6"/>
+        </w:rPr>
+        <w:t>(</w:t>
+      </w:r>
+      <w:proofErr w:type="spellStart"/>
+      <w:r>
+        <w:rPr>
+          <w:color w:val="9876AA"/>
+        </w:rPr>
+        <w:t>mapChecked</w:t>
+      </w:r>
+      <w:proofErr w:type="spellEnd"/>
+      <w:r>
+        <w:rPr>
+          <w:color w:val="A9B7C6"/>
+        </w:rPr>
+        <w:t>[</w:t>
+      </w:r>
+      <w:proofErr w:type="spellStart"/>
+      <w:r>
+        <w:rPr>
+          <w:color w:val="A9B7C6"/>
+        </w:rPr>
+        <w:t>holder.</w:t>
+      </w:r>
+      <w:r>
+        <w:rPr>
+          <w:i/>
+          <w:iCs/>
+          <w:color w:val="9876AA"/>
+        </w:rPr>
+        <w:t>adapterPosition</w:t>
+      </w:r>
+      <w:proofErr w:type="spellEnd"/>
+      <w:r>
+        <w:rPr>
+          <w:color w:val="A9B7C6"/>
+        </w:rPr>
+        <w:t xml:space="preserve">] != </w:t>
+      </w:r>
+      <w:r>
+        <w:rPr>
+          <w:color w:val="CC7832"/>
+        </w:rPr>
+        <w:t>null</w:t>
+      </w:r>
+      <w:r>
+        <w:rPr>
+          <w:color w:val="A9B7C6"/>
+        </w:rPr>
+        <w:t>) {</w:t>
+      </w:r>
+      <w:r>
+        <w:rPr>
+          <w:color w:val="A9B7C6"/>
+        </w:rPr>
+        <w:br/>
+        <w:t xml:space="preserve">    </w:t>
+      </w:r>
+      <w:proofErr w:type="spellStart"/>
+      <w:r>
+        <w:rPr>
+          <w:color w:val="9876AA"/>
+        </w:rPr>
+        <w:t>mapChecked</w:t>
+      </w:r>
+      <w:proofErr w:type="spellEnd"/>
+      <w:r>
+        <w:rPr>
+          <w:color w:val="A9B7C6"/>
+        </w:rPr>
+        <w:t>[</w:t>
+      </w:r>
+      <w:proofErr w:type="spellStart"/>
+      <w:r>
+        <w:rPr>
+          <w:color w:val="A9B7C6"/>
+        </w:rPr>
+        <w:t>holder.</w:t>
+      </w:r>
+      <w:r>
+        <w:rPr>
+          <w:i/>
+          <w:iCs/>
+          <w:color w:val="9876AA"/>
+        </w:rPr>
+        <w:t>adapterPosition</w:t>
+      </w:r>
+      <w:proofErr w:type="spellEnd"/>
+      <w:r>
+        <w:rPr>
+          <w:color w:val="A9B7C6"/>
+        </w:rPr>
+        <w:t>]</w:t>
+      </w:r>
+      <w:r>
+        <w:rPr>
+          <w:color w:val="A9B7C6"/>
+        </w:rPr>
+        <w:br/>
+        <w:t xml:space="preserve">} </w:t>
+      </w:r>
+      <w:r>
+        <w:rPr>
+          <w:color w:val="CC7832"/>
+        </w:rPr>
+        <w:t xml:space="preserve">else </w:t>
+      </w:r>
+      <w:r>
+        <w:rPr>
+          <w:color w:val="A9B7C6"/>
+        </w:rPr>
+        <w:t>{</w:t>
+      </w:r>
+      <w:r>
+        <w:rPr>
+          <w:color w:val="A9B7C6"/>
+        </w:rPr>
+        <w:br/>
+        <w:t xml:space="preserve">    </w:t>
+      </w:r>
+      <w:r>
+        <w:rPr>
+          <w:color w:val="CC7832"/>
+        </w:rPr>
+        <w:t>false</w:t>
+      </w:r>
+      <w:r>
+        <w:rPr>
+          <w:color w:val="CC7832"/>
+        </w:rPr>
+        <w:br/>
+      </w:r>
+      <w:r>
+        <w:rPr>
+          <w:color w:val="A9B7C6"/>
+        </w:rPr>
+        <w:t>}</w:t>
+      </w:r>
+      <w:r>
+        <w:rPr>
+          <w:color w:val="A9B7C6"/>
+        </w:rPr>
+        <w:br/>
+      </w:r>
+      <w:r>
+        <w:rPr>
+          <w:color w:val="CC7832"/>
+        </w:rPr>
+        <w:t xml:space="preserve">if </w:t>
+      </w:r>
+      <w:r>
+        <w:rPr>
+          <w:color w:val="A9B7C6"/>
+        </w:rPr>
+        <w:t>(</w:t>
+      </w:r>
+      <w:r>
+        <w:rPr>
+          <w:color w:val="9876AA"/>
+        </w:rPr>
+        <w:t xml:space="preserve">checked </w:t>
+      </w:r>
+      <w:r>
+        <w:rPr>
+          <w:color w:val="A9B7C6"/>
+        </w:rPr>
+        <w:t xml:space="preserve">== </w:t>
+      </w:r>
+      <w:r>
+        <w:rPr>
+          <w:color w:val="CC7832"/>
+        </w:rPr>
+        <w:t>true</w:t>
+      </w:r>
+      <w:r>
+        <w:rPr>
+          <w:color w:val="A9B7C6"/>
+        </w:rPr>
+        <w:t>) {</w:t>
+      </w:r>
+      <w:r>
+        <w:rPr>
+          <w:color w:val="A9B7C6"/>
+        </w:rPr>
+        <w:br/>
+        <w:t xml:space="preserve">    </w:t>
+      </w:r>
+      <w:proofErr w:type="spellStart"/>
+      <w:r>
+        <w:rPr>
+          <w:color w:val="A9B7C6"/>
+        </w:rPr>
+        <w:t>holder.</w:t>
+      </w:r>
+      <w:r>
+        <w:rPr>
+          <w:color w:val="9876AA"/>
+        </w:rPr>
+        <w:t>checkIcon</w:t>
+      </w:r>
+      <w:r>
+        <w:rPr>
+          <w:color w:val="A9B7C6"/>
+        </w:rPr>
+        <w:t>.</w:t>
+      </w:r>
+      <w:r>
+        <w:rPr>
+          <w:i/>
+          <w:iCs/>
+          <w:color w:val="9876AA"/>
+        </w:rPr>
+        <w:t>imageTintList</w:t>
+      </w:r>
+      <w:proofErr w:type="spellEnd"/>
+      <w:r>
+        <w:rPr>
+          <w:i/>
+          <w:iCs/>
+          <w:color w:val="9876AA"/>
+        </w:rPr>
+        <w:t xml:space="preserve"> </w:t>
+      </w:r>
+      <w:r>
+        <w:rPr>
+          <w:color w:val="A9B7C6"/>
+        </w:rPr>
+        <w:t xml:space="preserve">= </w:t>
+      </w:r>
+      <w:proofErr w:type="spellStart"/>
+      <w:r>
+        <w:rPr>
+          <w:color w:val="A9B7C6"/>
+        </w:rPr>
+        <w:t>ColorStateList.valueOf</w:t>
+      </w:r>
+      <w:proofErr w:type="spellEnd"/>
+      <w:r>
+        <w:rPr>
+          <w:color w:val="A9B7C6"/>
+        </w:rPr>
+        <w:t>(</w:t>
+      </w:r>
+      <w:proofErr w:type="spellStart"/>
+      <w:r>
+        <w:rPr>
+          <w:color w:val="A9B7C6"/>
+        </w:rPr>
+        <w:t>getColor</w:t>
+      </w:r>
+      <w:proofErr w:type="spellEnd"/>
+      <w:r>
+        <w:rPr>
+          <w:color w:val="A9B7C6"/>
+        </w:rPr>
+        <w:t>(context</w:t>
+      </w:r>
+      <w:r>
+        <w:rPr>
+          <w:color w:val="CC7832"/>
+        </w:rPr>
+        <w:t xml:space="preserve">, </w:t>
+      </w:r>
+      <w:proofErr w:type="spellStart"/>
+      <w:r>
+        <w:rPr>
+          <w:color w:val="A9B7C6"/>
+        </w:rPr>
+        <w:t>androidx.appcompat.R.attr.</w:t>
+      </w:r>
+      <w:r>
+        <w:rPr>
+          <w:i/>
+          <w:iCs/>
+          <w:color w:val="9876AA"/>
+        </w:rPr>
+        <w:t>colorAccent</w:t>
+      </w:r>
+      <w:proofErr w:type="spellEnd"/>
+      <w:r>
+        <w:rPr>
+          <w:color w:val="A9B7C6"/>
+        </w:rPr>
+        <w:t>))</w:t>
+      </w:r>
+      <w:r>
+        <w:rPr>
+          <w:color w:val="A9B7C6"/>
+        </w:rPr>
+        <w:br/>
+        <w:t xml:space="preserve">} </w:t>
+      </w:r>
+      <w:r>
+        <w:rPr>
+          <w:color w:val="CC7832"/>
+        </w:rPr>
+        <w:t xml:space="preserve">else </w:t>
+      </w:r>
+      <w:r>
+        <w:rPr>
+          <w:color w:val="A9B7C6"/>
+        </w:rPr>
+        <w:t>{</w:t>
+      </w:r>
+      <w:r>
+        <w:rPr>
+          <w:color w:val="A9B7C6"/>
+        </w:rPr>
+        <w:br/>
+        <w:t xml:space="preserve">    </w:t>
+      </w:r>
+      <w:proofErr w:type="spellStart"/>
+      <w:r>
+        <w:rPr>
+          <w:color w:val="A9B7C6"/>
+        </w:rPr>
+        <w:t>holder.</w:t>
+      </w:r>
+      <w:r>
+        <w:rPr>
+          <w:color w:val="9876AA"/>
+        </w:rPr>
+        <w:t>checkIcon</w:t>
+      </w:r>
+      <w:r>
+        <w:rPr>
+          <w:color w:val="A9B7C6"/>
+        </w:rPr>
+        <w:t>.</w:t>
+      </w:r>
+      <w:r>
+        <w:rPr>
+          <w:i/>
+          <w:iCs/>
+          <w:color w:val="9876AA"/>
+        </w:rPr>
+        <w:t>imageTintList</w:t>
+      </w:r>
+      <w:proofErr w:type="spellEnd"/>
+      <w:r>
+        <w:rPr>
+          <w:i/>
+          <w:iCs/>
+          <w:color w:val="9876AA"/>
+        </w:rPr>
+        <w:t xml:space="preserve"> </w:t>
+      </w:r>
+      <w:r>
+        <w:rPr>
+          <w:color w:val="A9B7C6"/>
+        </w:rPr>
+        <w:t xml:space="preserve">= </w:t>
+      </w:r>
+      <w:proofErr w:type="spellStart"/>
+      <w:r>
+        <w:rPr>
+          <w:color w:val="A9B7C6"/>
+        </w:rPr>
+        <w:t>ColorStateList.valueOf</w:t>
+      </w:r>
+      <w:proofErr w:type="spellEnd"/>
+      <w:r>
+        <w:rPr>
+          <w:color w:val="A9B7C6"/>
+        </w:rPr>
+        <w:t>(</w:t>
+      </w:r>
+      <w:proofErr w:type="spellStart"/>
+      <w:r>
+        <w:rPr>
+          <w:color w:val="A9B7C6"/>
+        </w:rPr>
+        <w:t>getColor</w:t>
+      </w:r>
+      <w:proofErr w:type="spellEnd"/>
+      <w:r>
+        <w:rPr>
+          <w:color w:val="A9B7C6"/>
+        </w:rPr>
+        <w:t>(context</w:t>
+      </w:r>
+      <w:r>
+        <w:rPr>
+          <w:color w:val="CC7832"/>
+        </w:rPr>
+        <w:t xml:space="preserve">, </w:t>
+      </w:r>
+      <w:proofErr w:type="spellStart"/>
+      <w:r>
+        <w:rPr>
+          <w:color w:val="A9B7C6"/>
+        </w:rPr>
+        <w:t>R.attr.</w:t>
+      </w:r>
+      <w:r>
+        <w:rPr>
+          <w:i/>
+          <w:iCs/>
+          <w:color w:val="9876AA"/>
+        </w:rPr>
+        <w:t>calendarDialogCheckColor</w:t>
+      </w:r>
+      <w:proofErr w:type="spellEnd"/>
+      <w:r>
+        <w:rPr>
+          <w:color w:val="A9B7C6"/>
+        </w:rPr>
+        <w:t>))</w:t>
+      </w:r>
+      <w:r>
+        <w:rPr>
+          <w:color w:val="A9B7C6"/>
+        </w:rPr>
+        <w:br/>
+        <w:t>}</w:t>
       </w:r>
     </w:p>
     <w:sectPr>
@@ -3983,7 +4619,6 @@
     <w:basedOn w:val="Normal"/>
     <w:link w:val="HTMLPreformattedChar"/>
     <w:uiPriority w:val="99"/>
-    <w:semiHidden/>
     <w:unhideWhenUsed/>
     <w:rsid w:val="00910561"/>
     <w:pPr>
@@ -4017,7 +4652,6 @@
     <w:basedOn w:val="DefaultParagraphFont"/>
     <w:link w:val="HTMLPreformatted"/>
     <w:uiPriority w:val="99"/>
-    <w:semiHidden/>
     <w:rsid w:val="00910561"/>
     <w:rPr>
       <w:rFonts w:ascii="Courier New" w:eastAsia="Times New Roman" w:hAnsi="Courier New" w:cs="Courier New"/>

</xml_diff>

<commit_message>
night mode by default
</commit_message>
<xml_diff>
--- a/dev log.docx
+++ b/dev log.docx
@@ -3518,6 +3518,218 @@
         <w:br/>
         <w:t>}</w:t>
       </w:r>
+    </w:p>
+    <w:p>
+      <w:pPr>
+        <w:pStyle w:val="Heading3"/>
+      </w:pPr>
+      <w:r>
+        <w:t>revamped settings page</w:t>
+      </w:r>
+    </w:p>
+    <w:tbl>
+      <w:tblPr>
+        <w:tblStyle w:val="TableGrid"/>
+        <w:tblW w:w="0" w:type="auto"/>
+        <w:tblBorders>
+          <w:top w:val="none" w:sz="0" w:space="0" w:color="auto"/>
+          <w:left w:val="none" w:sz="0" w:space="0" w:color="auto"/>
+          <w:bottom w:val="none" w:sz="0" w:space="0" w:color="auto"/>
+          <w:right w:val="none" w:sz="0" w:space="0" w:color="auto"/>
+          <w:insideH w:val="none" w:sz="0" w:space="0" w:color="auto"/>
+          <w:insideV w:val="none" w:sz="0" w:space="0" w:color="auto"/>
+        </w:tblBorders>
+        <w:tblLook w:val="04A0" w:firstRow="1" w:lastRow="0" w:firstColumn="1" w:lastColumn="0" w:noHBand="0" w:noVBand="1"/>
+      </w:tblPr>
+      <w:tblGrid>
+        <w:gridCol w:w="2694"/>
+        <w:gridCol w:w="6322"/>
+      </w:tblGrid>
+      <w:tr>
+        <w:tc>
+          <w:tcPr>
+            <w:tcW w:w="2694" w:type="dxa"/>
+          </w:tcPr>
+          <w:p>
+            <w:pPr>
+              <w:rPr>
+                <w:b/>
+                <w:bCs/>
+              </w:rPr>
+            </w:pPr>
+            <w:r>
+              <w:rPr>
+                <w:b/>
+                <w:bCs/>
+              </w:rPr>
+              <w:t>Before</w:t>
+            </w:r>
+          </w:p>
+          <w:p>
+            <w:r>
+              <w:t xml:space="preserve">Settings fragment had a </w:t>
+            </w:r>
+            <w:proofErr w:type="spellStart"/>
+            <w:r>
+              <w:t>RecyclerView</w:t>
+            </w:r>
+            <w:proofErr w:type="spellEnd"/>
+            <w:r>
+              <w:t xml:space="preserve"> populated with </w:t>
+            </w:r>
+            <w:proofErr w:type="spellStart"/>
+            <w:r>
+              <w:t>SettingsItems</w:t>
+            </w:r>
+            <w:proofErr w:type="spellEnd"/>
+            <w:r>
+              <w:t xml:space="preserve"> and a horizontal line between each item. This looked very unprofessional. </w:t>
+            </w:r>
+          </w:p>
+        </w:tc>
+        <w:tc>
+          <w:tcPr>
+            <w:tcW w:w="6322" w:type="dxa"/>
+          </w:tcPr>
+          <w:p>
+            <w:pPr>
+              <w:rPr>
+                <w:b/>
+                <w:bCs/>
+              </w:rPr>
+            </w:pPr>
+            <w:r>
+              <w:rPr>
+                <w:b/>
+                <w:bCs/>
+              </w:rPr>
+              <w:t>After</w:t>
+            </w:r>
+          </w:p>
+          <w:tbl>
+            <w:tblPr>
+              <w:tblStyle w:val="TableGrid"/>
+              <w:tblW w:w="0" w:type="auto"/>
+              <w:tblBorders>
+                <w:top w:val="none" w:sz="0" w:space="0" w:color="auto"/>
+                <w:left w:val="none" w:sz="0" w:space="0" w:color="auto"/>
+                <w:bottom w:val="none" w:sz="0" w:space="0" w:color="auto"/>
+                <w:right w:val="none" w:sz="0" w:space="0" w:color="auto"/>
+                <w:insideH w:val="none" w:sz="0" w:space="0" w:color="auto"/>
+                <w:insideV w:val="none" w:sz="0" w:space="0" w:color="auto"/>
+              </w:tblBorders>
+              <w:tblLook w:val="04A0" w:firstRow="1" w:lastRow="0" w:firstColumn="1" w:lastColumn="0" w:noHBand="0" w:noVBand="1"/>
+            </w:tblPr>
+            <w:tblGrid>
+              <w:gridCol w:w="3340"/>
+              <w:gridCol w:w="2766"/>
+            </w:tblGrid>
+            <w:tr>
+              <w:tc>
+                <w:tcPr>
+                  <w:tcW w:w="3436" w:type="dxa"/>
+                </w:tcPr>
+                <w:p>
+                  <w:r>
+                    <w:t xml:space="preserve"> </w:t>
+                  </w:r>
+                  <w:r>
+                    <w:t xml:space="preserve">I replaced the dynamic </w:t>
+                  </w:r>
+                  <w:proofErr w:type="spellStart"/>
+                  <w:r>
+                    <w:t>RecyclerView</w:t>
+                  </w:r>
+                  <w:proofErr w:type="spellEnd"/>
+                  <w:r>
+                    <w:t xml:space="preserve"> with a static xml layout – since the number of </w:t>
+                  </w:r>
+                  <w:proofErr w:type="spellStart"/>
+                  <w:r>
+                    <w:t>SettingsItems</w:t>
+                  </w:r>
+                  <w:proofErr w:type="spellEnd"/>
+                  <w:r>
+                    <w:t xml:space="preserve"> will always be fixed (unless I decide to change it in development), a static layout is suitable here.</w:t>
+                  </w:r>
+                </w:p>
+              </w:tc>
+              <w:tc>
+                <w:tcPr>
+                  <w:tcW w:w="2660" w:type="dxa"/>
+                </w:tcPr>
+                <w:p>
+                  <w:r>
+                    <w:rPr>
+                      <w:noProof/>
+                    </w:rPr>
+                    <w:drawing>
+                      <wp:inline distT="0" distB="0" distL="0" distR="0" wp14:anchorId="33F43601" wp14:editId="3AC89BF5">
+                        <wp:extent cx="1618615" cy="2004060"/>
+                        <wp:effectExtent l="0" t="0" r="635" b="0"/>
+                        <wp:docPr id="2" name="Picture 2"/>
+                        <wp:cNvGraphicFramePr>
+                          <a:graphicFrameLocks xmlns:a="http://schemas.openxmlformats.org/drawingml/2006/main" noChangeAspect="1"/>
+                        </wp:cNvGraphicFramePr>
+                        <a:graphic xmlns:a="http://schemas.openxmlformats.org/drawingml/2006/main">
+                          <a:graphicData uri="http://schemas.openxmlformats.org/drawingml/2006/picture">
+                            <pic:pic xmlns:pic="http://schemas.openxmlformats.org/drawingml/2006/picture">
+                              <pic:nvPicPr>
+                                <pic:cNvPr id="0" name="Picture 2"/>
+                                <pic:cNvPicPr>
+                                  <a:picLocks noChangeAspect="1" noChangeArrowheads="1"/>
+                                </pic:cNvPicPr>
+                              </pic:nvPicPr>
+                              <pic:blipFill rotWithShape="1">
+                                <a:blip r:embed="rId9" cstate="print">
+                                  <a:extLst>
+                                    <a:ext uri="{28A0092B-C50C-407E-A947-70E740481C1C}">
+                                      <a14:useLocalDpi xmlns:a14="http://schemas.microsoft.com/office/drawing/2010/main" val="0"/>
+                                    </a:ext>
+                                  </a:extLst>
+                                </a:blip>
+                                <a:srcRect t="4234" b="40086"/>
+                                <a:stretch/>
+                              </pic:blipFill>
+                              <pic:spPr bwMode="auto">
+                                <a:xfrm>
+                                  <a:off x="0" y="0"/>
+                                  <a:ext cx="1618945" cy="2004469"/>
+                                </a:xfrm>
+                                <a:prstGeom prst="rect">
+                                  <a:avLst/>
+                                </a:prstGeom>
+                                <a:noFill/>
+                                <a:ln>
+                                  <a:noFill/>
+                                </a:ln>
+                                <a:extLst>
+                                  <a:ext uri="{53640926-AAD7-44D8-BBD7-CCE9431645EC}">
+                                    <a14:shadowObscured xmlns:a14="http://schemas.microsoft.com/office/drawing/2010/main"/>
+                                  </a:ext>
+                                </a:extLst>
+                              </pic:spPr>
+                            </pic:pic>
+                          </a:graphicData>
+                        </a:graphic>
+                      </wp:inline>
+                    </w:drawing>
+                  </w:r>
+                </w:p>
+              </w:tc>
+            </w:tr>
+          </w:tbl>
+          <w:p/>
+        </w:tc>
+      </w:tr>
+    </w:tbl>
+    <w:p>
+      <w:pPr>
+        <w:rPr>
+          <w:b/>
+          <w:bCs/>
+        </w:rPr>
+      </w:pPr>
     </w:p>
     <w:sectPr>
       <w:pgSz w:w="11906" w:h="16838"/>

</xml_diff>

<commit_message>
initial implementation of showCompletedTasks
</commit_message>
<xml_diff>
--- a/dev log.docx
+++ b/dev log.docx
@@ -1827,15 +1827,7 @@
             </w:r>
             <w:proofErr w:type="spellEnd"/>
             <w:r>
-              <w:t xml:space="preserve">? It resets back-end lists </w:t>
-            </w:r>
-            <w:proofErr w:type="gramStart"/>
-            <w:r>
-              <w:t>there?</w:t>
-            </w:r>
-            <w:proofErr w:type="gramEnd"/>
-            <w:r>
-              <w:t xml:space="preserve"> </w:t>
+              <w:t xml:space="preserve">? It resets back-end lists there? </w:t>
             </w:r>
           </w:p>
         </w:tc>
@@ -3631,10 +3623,7 @@
                 </w:tcPr>
                 <w:p>
                   <w:r>
-                    <w:t xml:space="preserve"> </w:t>
-                  </w:r>
-                  <w:r>
-                    <w:t xml:space="preserve">I replaced the dynamic </w:t>
+                    <w:t xml:space="preserve"> I replaced the dynamic </w:t>
                   </w:r>
                   <w:proofErr w:type="spellStart"/>
                   <w:r>
@@ -3726,10 +3715,107 @@
     <w:p>
       <w:pPr>
         <w:rPr>
+          <w:sz w:val="6"/>
+          <w:szCs w:val="6"/>
+        </w:rPr>
+      </w:pPr>
+    </w:p>
+    <w:p>
+      <w:pPr>
+        <w:pStyle w:val="Heading2"/>
+      </w:pPr>
+      <w:r>
+        <w:t>18 jan 2023</w:t>
+      </w:r>
+    </w:p>
+    <w:p>
+      <w:pPr>
+        <w:pStyle w:val="Heading3"/>
+      </w:pPr>
+      <w:r>
+        <w:lastRenderedPageBreak/>
+        <w:t>calendar: option to show completed tasks – implementing mapchecked</w:t>
+      </w:r>
+    </w:p>
+    <w:p>
+      <w:pPr>
+        <w:jc w:val="both"/>
+      </w:pPr>
+      <w:r>
+        <w:rPr>
           <w:b/>
           <w:bCs/>
         </w:rPr>
-      </w:pPr>
+        <w:t xml:space="preserve">Background info: </w:t>
+      </w:r>
+      <w:r>
+        <w:t xml:space="preserve">Currently, </w:t>
+      </w:r>
+      <w:proofErr w:type="spellStart"/>
+      <w:r>
+        <w:t>PagerAdapter</w:t>
+      </w:r>
+      <w:proofErr w:type="spellEnd"/>
+      <w:r>
+        <w:t xml:space="preserve"> has </w:t>
+      </w:r>
+      <w:proofErr w:type="spellStart"/>
+      <w:r>
+        <w:t>mapTasks</w:t>
+      </w:r>
+      <w:proofErr w:type="spellEnd"/>
+      <w:r>
+        <w:t xml:space="preserve"> – a map of &lt;Calendar, List&lt;Task&gt;&gt; (where the list contains only upcoming tasks), and </w:t>
+      </w:r>
+      <w:proofErr w:type="spellStart"/>
+      <w:r>
+        <w:t>mapChecked</w:t>
+      </w:r>
+      <w:proofErr w:type="spellEnd"/>
+      <w:r>
+        <w:t xml:space="preserve"> – a map of &lt;Int, Boolean&gt; which tells </w:t>
+      </w:r>
+      <w:proofErr w:type="spellStart"/>
+      <w:r>
+        <w:t>RecyclerView</w:t>
+      </w:r>
+      <w:proofErr w:type="spellEnd"/>
+      <w:r>
+        <w:t xml:space="preserve"> which tasks have been marked as done. With the option to show completed tasks, </w:t>
+      </w:r>
+      <w:proofErr w:type="spellStart"/>
+      <w:r>
+        <w:t>mapTasks</w:t>
+      </w:r>
+      <w:proofErr w:type="spellEnd"/>
+      <w:r>
+        <w:t xml:space="preserve"> will </w:t>
+      </w:r>
+      <w:r>
+        <w:t xml:space="preserve">now </w:t>
+      </w:r>
+      <w:r>
+        <w:t>contain a list of both upcoming and completed tasks</w:t>
+      </w:r>
+      <w:r>
+        <w:t xml:space="preserve">, and it will be up to the </w:t>
+      </w:r>
+      <w:proofErr w:type="spellStart"/>
+      <w:r>
+        <w:t>RecyclerViewAdapter</w:t>
+      </w:r>
+      <w:proofErr w:type="spellEnd"/>
+      <w:r>
+        <w:t xml:space="preserve"> to decide </w:t>
+      </w:r>
+      <w:proofErr w:type="gramStart"/>
+      <w:r>
+        <w:t>whether or not</w:t>
+      </w:r>
+      <w:proofErr w:type="gramEnd"/>
+      <w:r>
+        <w:t xml:space="preserve"> to show completed tasks (depending on settings). </w:t>
+      </w:r>
     </w:p>
     <w:sectPr>
       <w:pgSz w:w="11906" w:h="16838"/>
@@ -4414,7 +4500,6 @@
   <w:style w:type="character" w:default="1" w:styleId="DefaultParagraphFont">
     <w:name w:val="Default Paragraph Font"/>
     <w:uiPriority w:val="1"/>
-    <w:semiHidden/>
     <w:unhideWhenUsed/>
   </w:style>
   <w:style w:type="table" w:default="1" w:styleId="TableNormal">

</xml_diff>

<commit_message>
settings layout xml - changed to 'include' individual sections
</commit_message>
<xml_diff>
--- a/dev log.docx
+++ b/dev log.docx
@@ -3806,15 +3806,10 @@
       </w:r>
       <w:proofErr w:type="spellEnd"/>
       <w:r>
-        <w:t xml:space="preserve"> to decide </w:t>
-      </w:r>
-      <w:proofErr w:type="gramStart"/>
-      <w:r>
-        <w:t>whether or not</w:t>
-      </w:r>
-      <w:proofErr w:type="gramEnd"/>
-      <w:r>
-        <w:t xml:space="preserve"> to show completed tasks (depending on settings). </w:t>
+        <w:t xml:space="preserve"> to decide whether or not to show completed tasks (depending on settings). </w:t>
+      </w:r>
+      <w:r>
+        <w:t xml:space="preserve"> </w:t>
       </w:r>
     </w:p>
     <w:sectPr>
@@ -4500,6 +4495,7 @@
   <w:style w:type="character" w:default="1" w:styleId="DefaultParagraphFont">
     <w:name w:val="Default Paragraph Font"/>
     <w:uiPriority w:val="1"/>
+    <w:semiHidden/>
     <w:unhideWhenUsed/>
   </w:style>
   <w:style w:type="table" w:default="1" w:styleId="TableNormal">

</xml_diff>